<commit_message>
SupportApp and CatalogService changes
</commit_message>
<xml_diff>
--- a/Auth-Service-Integration-Using-API-Gateway.docx
+++ b/Auth-Service-Integration-Using-API-Gateway.docx
@@ -68,7 +68,7 @@
           <w:r>
             <w:fldChar w:fldCharType="separate"/>
           </w:r>
-          <w:hyperlink w:anchor="_Toc171612387" w:history="1">
+          <w:hyperlink w:anchor="_Toc171612681" w:history="1">
             <w:r>
               <w:rPr>
                 <w:rStyle w:val="Hyperlink"/>
@@ -99,7 +99,7 @@
                 <w:noProof/>
                 <w:webHidden/>
               </w:rPr>
-              <w:instrText xml:space="preserve"> PAGEREF _Toc171612387 \h </w:instrText>
+              <w:instrText xml:space="preserve"> PAGEREF _Toc171612681 \h </w:instrText>
             </w:r>
             <w:r>
               <w:rPr>
@@ -145,7 +145,7 @@
               <w14:ligatures w14:val="standardContextual"/>
             </w:rPr>
           </w:pPr>
-          <w:hyperlink w:anchor="_Toc171612388" w:history="1">
+          <w:hyperlink w:anchor="_Toc171612682" w:history="1">
             <w:r>
               <w:rPr>
                 <w:rStyle w:val="Hyperlink"/>
@@ -176,7 +176,7 @@
                 <w:noProof/>
                 <w:webHidden/>
               </w:rPr>
-              <w:instrText xml:space="preserve"> PAGEREF _Toc171612388 \h </w:instrText>
+              <w:instrText xml:space="preserve"> PAGEREF _Toc171612682 \h </w:instrText>
             </w:r>
             <w:r>
               <w:rPr>
@@ -392,7 +392,7 @@
           <w14:ligatures w14:val="none"/>
         </w:rPr>
       </w:pPr>
-      <w:bookmarkStart w:id="0" w:name="_Toc171612387"/>
+      <w:bookmarkStart w:id="0" w:name="_Toc171612681"/>
       <w:r>
         <w:rPr>
           <w:rFonts w:ascii="Times New Roman" w:hAnsi="Times New Roman" w:cs="Times New Roman"/>
@@ -5917,7 +5917,7 @@
           <w14:ligatures w14:val="none"/>
         </w:rPr>
       </w:pPr>
-      <w:bookmarkStart w:id="1" w:name="_Toc171612388"/>
+      <w:bookmarkStart w:id="1" w:name="_Toc171612682"/>
       <w:r>
         <w:rPr>
           <w:rFonts w:ascii="Times New Roman" w:hAnsi="Times New Roman" w:cs="Times New Roman"/>

</xml_diff>